<commit_message>
Question 3 : Fin du graphe implicite, normalement
</commit_message>
<xml_diff>
--- a/reponses.docx
+++ b/reponses.docx
@@ -218,7 +218,30 @@
     </w:p>
     <w:p>
       <w:r>
-        <w:t xml:space="preserve">Par exemple, si on a un graphe fortement connexe de 100 sommets, le premier sommet visité ajoutera 99 sommets non visités dans la pile. Le deuxième ajoutera 98 sommets non visités dans la pile. </w:t>
+        <w:t>Par exemple, si on a un graphe</w:t>
+      </w:r>
+      <w:r>
+        <w:t xml:space="preserve"> de 100 sommets</w:t>
+      </w:r>
+      <w:r>
+        <w:t xml:space="preserve"> </w:t>
+      </w:r>
+      <w:r>
+        <w:t>tel que chaque sommet est relié à tous les autres sommets,</w:t>
+      </w:r>
+      <w:r>
+        <w:t xml:space="preserve"> </w:t>
+      </w:r>
+      <w:r>
+        <w:t xml:space="preserve">le </w:t>
+      </w:r>
+      <w:r>
+        <w:t>premier sommet visité ajoutera 99 sommets non visités dans la pile. Le deuxième ajoutera 98 sommet</w:t>
+      </w:r>
+      <w:bookmarkStart w:id="0" w:name="_GoBack"/>
+      <w:bookmarkEnd w:id="0"/>
+      <w:r>
+        <w:t xml:space="preserve">s non visités dans la pile. </w:t>
       </w:r>
       <w:r>
         <w:t>Le troisième 97 etc..</w:t>
@@ -366,8 +389,6 @@
       <w:r>
         <w:t>Un graphe de la forme suivante.</w:t>
       </w:r>
-      <w:bookmarkStart w:id="0" w:name="_GoBack"/>
-      <w:bookmarkEnd w:id="0"/>
     </w:p>
     <w:sectPr>
       <w:pgSz w:w="11906" w:h="16838"/>

</xml_diff>